<commit_message>
Amended nm3sdm.pkw to 2.34.1.2 due to bug fix
git-svn-id: svn://127.0.0.1/Core@5451 17c802ae-cbca-534c-9e8e-6d19a4926c45
</commit_message>
<xml_diff>
--- a/trunk/doc/readme_nm_4200_fix36.docx
+++ b/trunk/doc/readme_nm_4200_fix36.docx
@@ -20,6 +20,8 @@
           <w:szCs w:val="54"/>
         </w:rPr>
       </w:pPr>
+      <w:bookmarkStart w:id="0" w:name="_GoBack"/>
+      <w:bookmarkEnd w:id="0"/>
     </w:p>
     <w:p>
       <w:pPr>
@@ -1746,7 +1748,7 @@
                 <w:sz w:val="16"/>
                 <w:szCs w:val="16"/>
               </w:rPr>
-              <w:t>2.34.1.1</w:t>
+              <w:t>2.34.1.2</w:t>
             </w:r>
           </w:p>
         </w:tc>
@@ -2748,18 +2750,7 @@
                 <w:sz w:val="16"/>
                 <w:szCs w:val="16"/>
               </w:rPr>
-              <w:t xml:space="preserve"> database, the generation of route shapes has had some inaccuracies in the measure at the vertices. The measure value is rounded to an appropriate number of decimal places based on the tolerance in the geometry metadata. Unfortunately, when the route layer is registered, the spatial metadata is inherited directly from the datum layers. If the units of measure differ between datum and route, the registration of the M value tolerance would be incorrect and hence route shapes would have inappr</w:t>
-            </w:r>
-            <w:bookmarkStart w:id="0" w:name="_GoBack"/>
-            <w:bookmarkEnd w:id="0"/>
-            <w:r>
-              <w:rPr>
-                <w:rFonts w:ascii="Calibri" w:hAnsi="Calibri" w:cs="Calibri"/>
-                <w:color w:val="000000"/>
-                <w:sz w:val="16"/>
-                <w:szCs w:val="16"/>
-              </w:rPr>
-              <w:t>opriately rounded measures. This fix will ensure correct registration of the route layer metadata when units are different, it will ensure correct rounding of the route measures and register or re-use a more appropriate spatial reference in the ESRI metadata where necessary. Having this data out of step can lead to disparity of the location of an asset when placed via a route and that resulting from a placement relative to the base datum.</w:t>
+              <w:t xml:space="preserve"> database, the generation of route shapes has had some inaccuracies in the measure at the vertices. The measure value is rounded to an appropriate number of decimal places based on the tolerance in the geometry metadata. Unfortunately, when the route layer is registered, the spatial metadata is inherited directly from the datum layers. If the units of measure differ between datum and route, the registration of the M value tolerance would be incorrect and hence route shapes would have inappropriately rounded measures. This fix will ensure correct registration of the route layer metadata when units are different, it will ensure correct rounding of the route measures and register or re-use a more appropriate spatial reference in the ESRI metadata where necessary. Having this data out of step can lead to disparity of the location of an asset when placed via a route and that resulting from a placement relative to the base datum.</w:t>
             </w:r>
             <w:r>
               <w:rPr>

</xml_diff>